<commit_message>
完成后台功能，修改：将json返回值 KEY为中文的修改为英文key Signed-off-by: ShiinaMinatus <xij1111@gmail.com>
</commit_message>
<xml_diff>
--- a/ApiDocument/008api文档v2（v2独立版本）.docx
+++ b/ApiDocument/008api文档v2（v2独立版本）.docx
@@ -739,21 +739,7 @@
             <w:rStyle w:val="a6"/>
             <w:rFonts w:hint="eastAsia"/>
           </w:rPr>
-          <w:t>通过类型获</w:t>
-        </w:r>
-        <w:r>
-          <w:rPr>
-            <w:rStyle w:val="a6"/>
-            <w:rFonts w:hint="eastAsia"/>
-          </w:rPr>
-          <w:t>取</w:t>
-        </w:r>
-        <w:r>
-          <w:rPr>
-            <w:rStyle w:val="a6"/>
-            <w:rFonts w:hint="eastAsia"/>
-          </w:rPr>
-          <w:t>路线</w:t>
+          <w:t>通过类型获取路线</w:t>
         </w:r>
       </w:hyperlink>
     </w:p>
@@ -8503,111 +8489,164 @@
             <w:gridSpan w:val="3"/>
           </w:tcPr>
           <w:p>
-            <w:r>
+            <w:pPr>
+              <w:rPr>
+                <w:rFonts w:hint="eastAsia"/>
+              </w:rPr>
+            </w:pPr>
+            <w:r>
+              <w:rPr>
+                <w:rFonts w:hint="eastAsia"/>
+              </w:rPr>
               <w:t>{"</w:t>
             </w:r>
-            <w:r>
+            <w:proofErr w:type="spellStart"/>
+            <w:r>
+              <w:rPr>
+                <w:rFonts w:hint="eastAsia"/>
+              </w:rPr>
+              <w:t>regions_information</w:t>
+            </w:r>
+            <w:proofErr w:type="spellEnd"/>
+            <w:r>
+              <w:rPr>
+                <w:rFonts w:hint="eastAsia"/>
+              </w:rPr>
+              <w:t>":</w:t>
+            </w:r>
+          </w:p>
+          <w:p>
+            <w:pPr>
+              <w:rPr>
+                <w:rFonts w:hint="eastAsia"/>
+              </w:rPr>
+            </w:pPr>
+            <w:r>
+              <w:rPr>
+                <w:rFonts w:hint="eastAsia"/>
+              </w:rPr>
+              <w:t>[{"district":"</w:t>
+            </w:r>
+            <w:r>
+              <w:rPr>
+                <w:rFonts w:hint="eastAsia"/>
+              </w:rPr>
               <w:t>卢湾区</w:t>
             </w:r>
             <w:r>
-              <w:t>":</w:t>
-            </w:r>
-          </w:p>
-          <w:p>
-            <w:r>
+              <w:rPr>
+                <w:rFonts w:hint="eastAsia"/>
+              </w:rPr>
+              <w:t>",</w:t>
+            </w:r>
+          </w:p>
+          <w:p>
+            <w:pPr>
+              <w:rPr>
+                <w:rFonts w:hint="eastAsia"/>
+              </w:rPr>
+            </w:pPr>
+            <w:r>
+              <w:rPr>
+                <w:rFonts w:hint="eastAsia"/>
+              </w:rPr>
+              <w:t>"regions":</w:t>
+            </w:r>
+          </w:p>
+          <w:p>
+            <w:pPr>
+              <w:rPr>
+                <w:rFonts w:hint="eastAsia"/>
+              </w:rPr>
+            </w:pPr>
+            <w:r>
+              <w:rPr>
+                <w:rFonts w:hint="eastAsia"/>
+              </w:rPr>
               <w:t>[{"id":"185","regions_name":"</w:t>
             </w:r>
             <w:r>
+              <w:rPr>
+                <w:rFonts w:hint="eastAsia"/>
+              </w:rPr>
               <w:t>淮海路</w:t>
             </w:r>
             <w:r>
+              <w:rPr>
+                <w:rFonts w:hint="eastAsia"/>
+              </w:rPr>
               <w:t>"},</w:t>
             </w:r>
           </w:p>
           <w:p>
-            <w:r>
+            <w:pPr>
+              <w:rPr>
+                <w:rFonts w:hint="eastAsia"/>
+              </w:rPr>
+            </w:pPr>
+            <w:r>
+              <w:rPr>
+                <w:rFonts w:hint="eastAsia"/>
+              </w:rPr>
               <w:t>{"id":"186","regions_name":"</w:t>
             </w:r>
             <w:r>
-              <w:t>打浦</w:t>
-            </w:r>
-            <w:r>
-              <w:t xml:space="preserve"> </w:t>
-            </w:r>
-            <w:r>
-              <w:t>桥</w:t>
-            </w:r>
-            <w:r>
+              <w:rPr>
+                <w:rFonts w:hint="eastAsia"/>
+              </w:rPr>
+              <w:t>打浦桥</w:t>
+            </w:r>
+            <w:r>
+              <w:rPr>
+                <w:rFonts w:hint="eastAsia"/>
+              </w:rPr>
               <w:t>"},</w:t>
             </w:r>
           </w:p>
           <w:p>
-            <w:r>
+            <w:pPr>
+              <w:rPr>
+                <w:rFonts w:hint="eastAsia"/>
+              </w:rPr>
+            </w:pPr>
+            <w:r>
+              <w:rPr>
+                <w:rFonts w:hint="eastAsia"/>
+              </w:rPr>
               <w:t>{"id":"187","regions_name":"</w:t>
             </w:r>
             <w:r>
+              <w:rPr>
+                <w:rFonts w:hint="eastAsia"/>
+              </w:rPr>
               <w:t>新天地</w:t>
             </w:r>
             <w:r>
+              <w:rPr>
+                <w:rFonts w:hint="eastAsia"/>
+              </w:rPr>
               <w:t>"},</w:t>
             </w:r>
           </w:p>
           <w:p>
             <w:r>
+              <w:rPr>
+                <w:rFonts w:hint="eastAsia"/>
+              </w:rPr>
               <w:t>{"id":"188","regions_name":"</w:t>
             </w:r>
             <w:r>
-              <w:t>瑞金宾馆</w:t>
-            </w:r>
-            <w:r>
-              <w:t xml:space="preserve"> </w:t>
-            </w:r>
-            <w:r>
-              <w:t>区</w:t>
-            </w:r>
-            <w:r>
-              <w:t>"}],</w:t>
-            </w:r>
-          </w:p>
-          <w:p>
-            <w:r>
-              <w:t>"</w:t>
-            </w:r>
-            <w:r>
-              <w:t>徐汇区</w:t>
-            </w:r>
-            <w:r>
-              <w:t>":</w:t>
-            </w:r>
-          </w:p>
-          <w:p>
-            <w:r>
-              <w:t>[</w:t>
-            </w:r>
-          </w:p>
-          <w:p>
-            <w:r>
-              <w:t>……</w:t>
-            </w:r>
-            <w:r>
               <w:rPr>
                 <w:rFonts w:hint="eastAsia"/>
               </w:rPr>
-              <w:t>..</w:t>
-            </w:r>
-          </w:p>
-          <w:p>
-            <w:r>
-              <w:t>]</w:t>
+              <w:t>瑞金宾馆区</w:t>
             </w:r>
             <w:r>
               <w:rPr>
                 <w:rFonts w:hint="eastAsia"/>
               </w:rPr>
-              <w:t>,</w:t>
-            </w:r>
-          </w:p>
-          <w:p>
+              <w:t>"}]},</w:t>
+            </w:r>
             <w:r>
               <w:t>……</w:t>
             </w:r>
@@ -8676,13 +8715,14 @@
                       <w:b w:val="0"/>
                     </w:rPr>
                   </w:pPr>
-                  <w:r>
-                    <w:rPr>
-                      <w:rFonts w:hint="eastAsia"/>
-                      <w:b w:val="0"/>
-                    </w:rPr>
-                    <w:t>id</w:t>
-                  </w:r>
+                  <w:proofErr w:type="spellStart"/>
+                  <w:r>
+                    <w:rPr>
+                      <w:rFonts w:hint="eastAsia"/>
+                    </w:rPr>
+                    <w:t>regions_information</w:t>
+                  </w:r>
+                  <w:proofErr w:type="spellEnd"/>
                 </w:p>
               </w:tc>
               <w:tc>
@@ -8696,15 +8736,19 @@
                       <w:bCs/>
                     </w:rPr>
                   </w:pPr>
-                  <w:proofErr w:type="spellStart"/>
-                  <w:r>
-                    <w:rPr>
-                      <w:rFonts w:hint="eastAsia"/>
+                  <w:r>
+                    <w:rPr>
                       <w:bCs/>
                     </w:rPr>
-                    <w:t>int</w:t>
-                  </w:r>
-                  <w:proofErr w:type="spellEnd"/>
+                    <w:t>L</w:t>
+                  </w:r>
+                  <w:r>
+                    <w:rPr>
+                      <w:rFonts w:hint="eastAsia"/>
+                      <w:bCs/>
+                    </w:rPr>
+                    <w:t>ist</w:t>
+                  </w:r>
                 </w:p>
               </w:tc>
               <w:tc>
@@ -8730,8 +8774,10 @@
                       <w:rFonts w:hint="eastAsia"/>
                       <w:bCs/>
                     </w:rPr>
-                    <w:t>ID</w:t>
-                  </w:r>
+                    <w:t>信息</w:t>
+                  </w:r>
+                  <w:bookmarkStart w:id="6" w:name="_GoBack"/>
+                  <w:bookmarkEnd w:id="6"/>
                 </w:p>
               </w:tc>
             </w:tr>
@@ -8747,9 +8793,108 @@
                       <w:b w:val="0"/>
                     </w:rPr>
                   </w:pPr>
+                  <w:r>
+                    <w:rPr>
+                      <w:rFonts w:hint="eastAsia"/>
+                    </w:rPr>
+                    <w:t>district</w:t>
+                  </w:r>
+                </w:p>
+              </w:tc>
+              <w:tc>
+                <w:tcPr>
+                  <w:tcW w:w="2255" w:type="dxa"/>
+                </w:tcPr>
+                <w:p>
+                  <w:pPr>
+                    <w:cnfStyle w:val="000000000000" w:firstRow="0" w:lastRow="0" w:firstColumn="0" w:lastColumn="0" w:oddVBand="0" w:evenVBand="0" w:oddHBand="0" w:evenHBand="0" w:firstRowFirstColumn="0" w:firstRowLastColumn="0" w:lastRowFirstColumn="0" w:lastRowLastColumn="0"/>
+                  </w:pPr>
+                  <w:r>
+                    <w:rPr>
+                      <w:rFonts w:hint="eastAsia"/>
+                    </w:rPr>
+                    <w:t>string</w:t>
+                  </w:r>
+                </w:p>
+              </w:tc>
+              <w:tc>
+                <w:tcPr>
+                  <w:tcW w:w="2255" w:type="dxa"/>
+                </w:tcPr>
+                <w:p>
+                  <w:pPr>
+                    <w:cnfStyle w:val="000000000000" w:firstRow="0" w:lastRow="0" w:firstColumn="0" w:lastColumn="0" w:oddVBand="0" w:evenVBand="0" w:oddHBand="0" w:evenHBand="0" w:firstRowFirstColumn="0" w:firstRowLastColumn="0" w:lastRowFirstColumn="0" w:lastRowLastColumn="0"/>
+                  </w:pPr>
+                  <w:r>
+                    <w:rPr>
+                      <w:rFonts w:hint="eastAsia"/>
+                    </w:rPr>
+                    <w:t>地区</w:t>
+                  </w:r>
+                  <w:r>
+                    <w:rPr>
+                      <w:rFonts w:hint="eastAsia"/>
+                    </w:rPr>
+                    <w:t>名称</w:t>
+                  </w:r>
+                </w:p>
+              </w:tc>
+            </w:tr>
+            <w:tr>
+              <w:trPr>
+                <w:cnfStyle w:val="000000100000" w:firstRow="0" w:lastRow="0" w:firstColumn="0" w:lastColumn="0" w:oddVBand="0" w:evenVBand="0" w:oddHBand="1" w:evenHBand="0" w:firstRowFirstColumn="0" w:firstRowLastColumn="0" w:lastRowFirstColumn="0" w:lastRowLastColumn="0"/>
+              </w:trPr>
+              <w:tc>
+                <w:tcPr>
+                  <w:cnfStyle w:val="001000000000" w:firstRow="0" w:lastRow="0" w:firstColumn="1" w:lastColumn="0" w:oddVBand="0" w:evenVBand="0" w:oddHBand="0" w:evenHBand="0" w:firstRowFirstColumn="0" w:firstRowLastColumn="0" w:lastRowFirstColumn="0" w:lastRowLastColumn="0"/>
+                  <w:tcW w:w="2255" w:type="dxa"/>
+                </w:tcPr>
+                <w:p>
+                  <w:pPr>
+                    <w:rPr>
+                      <w:rFonts w:hint="eastAsia"/>
+                    </w:rPr>
+                  </w:pPr>
+                  <w:r>
+                    <w:rPr>
+                      <w:rFonts w:hint="eastAsia"/>
+                    </w:rPr>
+                    <w:t>r</w:t>
+                  </w:r>
+                  <w:r>
+                    <w:rPr>
+                      <w:rFonts w:hint="eastAsia"/>
+                    </w:rPr>
+                    <w:t>egions</w:t>
+                  </w:r>
+                  <w:r>
+                    <w:rPr>
+                      <w:rFonts w:hint="eastAsia"/>
+                    </w:rPr>
+                    <w:t>.id</w:t>
+                  </w:r>
+                </w:p>
+              </w:tc>
+              <w:tc>
+                <w:tcPr>
+                  <w:tcW w:w="2255" w:type="dxa"/>
+                </w:tcPr>
+                <w:p>
+                  <w:pPr>
+                    <w:cnfStyle w:val="000000100000" w:firstRow="0" w:lastRow="0" w:firstColumn="0" w:lastColumn="0" w:oddVBand="0" w:evenVBand="0" w:oddHBand="1" w:evenHBand="0" w:firstRowFirstColumn="0" w:firstRowLastColumn="0" w:lastRowFirstColumn="0" w:lastRowLastColumn="0"/>
+                    <w:rPr>
+                      <w:rFonts w:hint="eastAsia"/>
+                    </w:rPr>
+                  </w:pPr>
                   <w:proofErr w:type="spellStart"/>
                   <w:r>
-                    <w:t>regions_name</w:t>
+                    <w:t>I</w:t>
+                  </w:r>
+                  <w:r>
+                    <w:rPr>
+                      <w:rFonts w:hint="eastAsia"/>
+                    </w:rPr>
+                    <w:t>nt</w:t>
                   </w:r>
                   <w:proofErr w:type="spellEnd"/>
                 </w:p>
@@ -8760,13 +8905,99 @@
                 </w:tcPr>
                 <w:p>
                   <w:pPr>
+                    <w:cnfStyle w:val="000000100000" w:firstRow="0" w:lastRow="0" w:firstColumn="0" w:lastColumn="0" w:oddVBand="0" w:evenVBand="0" w:oddHBand="1" w:evenHBand="0" w:firstRowFirstColumn="0" w:firstRowLastColumn="0" w:lastRowFirstColumn="0" w:lastRowLastColumn="0"/>
+                    <w:rPr>
+                      <w:rFonts w:hint="eastAsia"/>
+                    </w:rPr>
+                  </w:pPr>
+                  <w:r>
+                    <w:rPr>
+                      <w:rFonts w:hint="eastAsia"/>
+                      <w:bCs/>
+                    </w:rPr>
+                    <w:t>商区</w:t>
+                  </w:r>
+                  <w:r>
+                    <w:rPr>
+                      <w:rFonts w:hint="eastAsia"/>
+                      <w:bCs/>
+                    </w:rPr>
+                    <w:t>ID</w:t>
+                  </w:r>
+                </w:p>
+              </w:tc>
+            </w:tr>
+            <w:tr>
+              <w:tc>
+                <w:tcPr>
+                  <w:cnfStyle w:val="001000000000" w:firstRow="0" w:lastRow="0" w:firstColumn="1" w:lastColumn="0" w:oddVBand="0" w:evenVBand="0" w:oddHBand="0" w:evenHBand="0" w:firstRowFirstColumn="0" w:firstRowLastColumn="0" w:lastRowFirstColumn="0" w:lastRowLastColumn="0"/>
+                  <w:tcW w:w="2255" w:type="dxa"/>
+                </w:tcPr>
+                <w:p>
+                  <w:pPr>
+                    <w:rPr>
+                      <w:rFonts w:hint="eastAsia"/>
+                    </w:rPr>
+                  </w:pPr>
+                  <w:r>
+                    <w:t>R</w:t>
+                  </w:r>
+                  <w:r>
+                    <w:rPr>
+                      <w:rFonts w:hint="eastAsia"/>
+                    </w:rPr>
+                    <w:t>egions</w:t>
+                  </w:r>
+                  <w:r>
+                    <w:rPr>
+                      <w:rFonts w:hint="eastAsia"/>
+                    </w:rPr>
+                    <w:t>.</w:t>
+                  </w:r>
+                  <w:r>
+                    <w:rPr>
+                      <w:rFonts w:hint="eastAsia"/>
+                    </w:rPr>
+                    <w:t xml:space="preserve"> </w:t>
+                  </w:r>
+                  <w:proofErr w:type="spellStart"/>
+                  <w:r>
+                    <w:rPr>
+                      <w:rFonts w:hint="eastAsia"/>
+                    </w:rPr>
+                    <w:t>r</w:t>
+                  </w:r>
+                  <w:r>
+                    <w:rPr>
+                      <w:rFonts w:hint="eastAsia"/>
+                    </w:rPr>
+                    <w:t>egions</w:t>
+                  </w:r>
+                  <w:r>
+                    <w:rPr>
+                      <w:rFonts w:hint="eastAsia"/>
+                    </w:rPr>
+                    <w:t>_name</w:t>
+                  </w:r>
+                  <w:proofErr w:type="spellEnd"/>
+                </w:p>
+              </w:tc>
+              <w:tc>
+                <w:tcPr>
+                  <w:tcW w:w="2255" w:type="dxa"/>
+                </w:tcPr>
+                <w:p>
+                  <w:pPr>
                     <w:cnfStyle w:val="000000000000" w:firstRow="0" w:lastRow="0" w:firstColumn="0" w:lastColumn="0" w:oddVBand="0" w:evenVBand="0" w:oddHBand="0" w:evenHBand="0" w:firstRowFirstColumn="0" w:firstRowLastColumn="0" w:lastRowFirstColumn="0" w:lastRowLastColumn="0"/>
                   </w:pPr>
                   <w:r>
-                    <w:rPr>
-                      <w:rFonts w:hint="eastAsia"/>
-                    </w:rPr>
-                    <w:t>string</w:t>
+                    <w:t>S</w:t>
+                  </w:r>
+                  <w:r>
+                    <w:rPr>
+                      <w:rFonts w:hint="eastAsia"/>
+                    </w:rPr>
+                    <w:t>tring</w:t>
                   </w:r>
                 </w:p>
               </w:tc>
@@ -8777,10 +9008,15 @@
                 <w:p>
                   <w:pPr>
                     <w:cnfStyle w:val="000000000000" w:firstRow="0" w:lastRow="0" w:firstColumn="0" w:lastColumn="0" w:oddVBand="0" w:evenVBand="0" w:oddHBand="0" w:evenHBand="0" w:firstRowFirstColumn="0" w:firstRowLastColumn="0" w:lastRowFirstColumn="0" w:lastRowLastColumn="0"/>
-                  </w:pPr>
-                  <w:r>
-                    <w:rPr>
-                      <w:rFonts w:hint="eastAsia"/>
+                    <w:rPr>
+                      <w:rFonts w:hint="eastAsia"/>
+                      <w:bCs/>
+                    </w:rPr>
+                  </w:pPr>
+                  <w:r>
+                    <w:rPr>
+                      <w:rFonts w:hint="eastAsia"/>
+                      <w:bCs/>
                     </w:rPr>
                     <w:t>商区名称</w:t>
                   </w:r>
@@ -8913,7 +9149,7 @@
                 <w:szCs w:val="18"/>
               </w:rPr>
             </w:pPr>
-            <w:bookmarkStart w:id="6" w:name="v2获取指定区域内的商区"/>
+            <w:bookmarkStart w:id="7" w:name="v2获取指定区域内的商区"/>
             <w:r>
               <w:rPr>
                 <w:rFonts w:ascii="宋体" w:hAnsi="宋体" w:hint="eastAsia"/>
@@ -8930,7 +9166,7 @@
               </w:rPr>
               <w:t>取指定区域内的商区</w:t>
             </w:r>
-            <w:bookmarkEnd w:id="6"/>
+            <w:bookmarkEnd w:id="7"/>
           </w:p>
         </w:tc>
       </w:tr>
@@ -9550,7 +9786,6 @@
         <w:rPr>
           <w:rFonts w:hint="eastAsia"/>
         </w:rPr>
-        <w:lastRenderedPageBreak/>
         <w:t>获取所有区域</w:t>
       </w:r>
     </w:p>
@@ -9596,6 +9831,7 @@
                 <w:sz w:val="18"/>
                 <w:szCs w:val="18"/>
               </w:rPr>
+              <w:lastRenderedPageBreak/>
               <w:t>描述</w:t>
             </w:r>
           </w:p>
@@ -9615,7 +9851,7 @@
                 <w:szCs w:val="18"/>
               </w:rPr>
             </w:pPr>
-            <w:bookmarkStart w:id="7" w:name="v2获取所有区域"/>
+            <w:bookmarkStart w:id="8" w:name="v2获取所有区域"/>
             <w:r>
               <w:rPr>
                 <w:rFonts w:ascii="宋体" w:hAnsi="宋体" w:hint="eastAsia"/>
@@ -9640,7 +9876,7 @@
               </w:rPr>
               <w:t>所有区域</w:t>
             </w:r>
-            <w:bookmarkEnd w:id="7"/>
+            <w:bookmarkEnd w:id="8"/>
           </w:p>
         </w:tc>
       </w:tr>
@@ -10226,7 +10462,7 @@
                 <w:szCs w:val="22"/>
               </w:rPr>
             </w:pPr>
-            <w:bookmarkStart w:id="8" w:name="v2获取区域对应商区信息"/>
+            <w:bookmarkStart w:id="9" w:name="v2获取区域对应商区信息"/>
             <w:r>
               <w:rPr>
                 <w:rFonts w:ascii="宋体" w:hAnsi="宋体" w:hint="eastAsia"/>
@@ -10235,7 +10471,7 @@
               </w:rPr>
               <w:t>获取区域对应商区信息</w:t>
             </w:r>
-            <w:bookmarkEnd w:id="8"/>
+            <w:bookmarkEnd w:id="9"/>
           </w:p>
         </w:tc>
       </w:tr>
@@ -10955,8 +11191,8 @@
               </w:rPr>
               <w:t>标</w:t>
             </w:r>
-            <w:bookmarkStart w:id="9" w:name="v2获取所有标签"/>
-            <w:bookmarkEnd w:id="9"/>
+            <w:bookmarkStart w:id="10" w:name="v2获取所有标签"/>
+            <w:bookmarkEnd w:id="10"/>
             <w:r>
               <w:rPr>
                 <w:rFonts w:ascii="宋体" w:hAnsi="宋体" w:hint="eastAsia"/>
@@ -10990,7 +11226,6 @@
                 <w:sz w:val="18"/>
                 <w:szCs w:val="18"/>
               </w:rPr>
-              <w:lastRenderedPageBreak/>
               <w:t>路径</w:t>
             </w:r>
           </w:p>
@@ -11079,6 +11314,7 @@
                 <w:sz w:val="18"/>
                 <w:szCs w:val="18"/>
               </w:rPr>
+              <w:lastRenderedPageBreak/>
               <w:t>方法</w:t>
             </w:r>
           </w:p>
@@ -12479,7 +12715,6 @@
                 <w:sz w:val="18"/>
                 <w:szCs w:val="18"/>
               </w:rPr>
-              <w:lastRenderedPageBreak/>
               <w:t>描述</w:t>
             </w:r>
           </w:p>
@@ -12555,6 +12790,7 @@
                 <w:sz w:val="18"/>
                 <w:szCs w:val="18"/>
               </w:rPr>
+              <w:lastRenderedPageBreak/>
               <w:t>路径</w:t>
             </w:r>
           </w:p>
@@ -13417,8 +13653,8 @@
               </w:rPr>
               <w:t>指</w:t>
             </w:r>
-            <w:bookmarkStart w:id="10" w:name="v2获取指定路线接口"/>
-            <w:bookmarkEnd w:id="10"/>
+            <w:bookmarkStart w:id="11" w:name="v2获取指定路线接口"/>
+            <w:bookmarkEnd w:id="11"/>
             <w:r>
               <w:rPr>
                 <w:rFonts w:ascii="宋体" w:hAnsi="宋体" w:hint="eastAsia"/>
@@ -14055,37 +14291,37 @@
           </w:p>
           <w:p>
             <w:r>
+              <w:t>"</w:t>
+            </w:r>
+            <w:proofErr w:type="spellStart"/>
+            <w:r>
+              <w:t>state_type</w:t>
+            </w:r>
+            <w:proofErr w:type="spellEnd"/>
+            <w:r>
+              <w:t>":["</w:t>
+            </w:r>
+            <w:r>
+              <w:t>放松</w:t>
+            </w:r>
+            <w:r>
+              <w:t>","</w:t>
+            </w:r>
+            <w:r>
+              <w:t>高速</w:t>
+            </w:r>
+            <w:r>
+              <w:t>"],</w:t>
+            </w:r>
+          </w:p>
+          <w:p>
+            <w:r>
+              <w:t>"avg_consume":"99",</w:t>
+            </w:r>
+          </w:p>
+          <w:p>
+            <w:r>
               <w:lastRenderedPageBreak/>
-              <w:t>"</w:t>
-            </w:r>
-            <w:proofErr w:type="spellStart"/>
-            <w:r>
-              <w:t>state_type</w:t>
-            </w:r>
-            <w:proofErr w:type="spellEnd"/>
-            <w:r>
-              <w:t>":["</w:t>
-            </w:r>
-            <w:r>
-              <w:t>放松</w:t>
-            </w:r>
-            <w:r>
-              <w:t>","</w:t>
-            </w:r>
-            <w:r>
-              <w:t>高速</w:t>
-            </w:r>
-            <w:r>
-              <w:t>"],</w:t>
-            </w:r>
-          </w:p>
-          <w:p>
-            <w:r>
-              <w:t>"avg_consume":"99",</w:t>
-            </w:r>
-          </w:p>
-          <w:p>
-            <w:r>
               <w:t>"rank_score":"398",</w:t>
             </w:r>
           </w:p>
@@ -15036,7 +15272,6 @@
                 </w:tcPr>
                 <w:p>
                   <w:r>
-                    <w:lastRenderedPageBreak/>
                     <w:t>Business</w:t>
                   </w:r>
                 </w:p>
@@ -15149,6 +15384,7 @@
                       <w:rFonts w:hint="eastAsia"/>
                       <w:szCs w:val="21"/>
                     </w:rPr>
+                    <w:lastRenderedPageBreak/>
                     <w:t>(</w:t>
                   </w:r>
                   <w:r>
@@ -15224,6 +15460,7 @@
                 <w:p>
                   <w:proofErr w:type="spellStart"/>
                   <w:r>
+                    <w:lastRenderedPageBreak/>
                     <w:t>Business</w:t>
                   </w:r>
                   <w:r>
@@ -16803,8 +17040,8 @@
               </w:rPr>
               <w:t>附近路</w:t>
             </w:r>
-            <w:bookmarkStart w:id="11" w:name="v2获取附近路线"/>
-            <w:bookmarkEnd w:id="11"/>
+            <w:bookmarkStart w:id="12" w:name="v2获取附近路线"/>
+            <w:bookmarkEnd w:id="12"/>
             <w:r>
               <w:rPr>
                 <w:rFonts w:ascii="宋体" w:hAnsi="宋体" w:hint="eastAsia"/>
@@ -17184,7 +17421,6 @@
                 <w:sz w:val="18"/>
                 <w:szCs w:val="18"/>
               </w:rPr>
-              <w:lastRenderedPageBreak/>
               <w:t>返回结果</w:t>
             </w:r>
           </w:p>
@@ -17212,6 +17448,7 @@
           </w:p>
           <w:p>
             <w:r>
+              <w:lastRenderedPageBreak/>
               <w:t>,"state_2":"3",</w:t>
             </w:r>
           </w:p>
@@ -18004,7 +18241,6 @@
                     <w:rPr>
                       <w:rFonts w:hint="eastAsia"/>
                     </w:rPr>
-                    <w:lastRenderedPageBreak/>
                     <w:t>代号</w:t>
                   </w:r>
                 </w:p>
@@ -18021,7 +18257,6 @@
                 </w:tcPr>
                 <w:p>
                   <w:r>
-                    <w:lastRenderedPageBreak/>
                     <w:t>characteristic</w:t>
                   </w:r>
                 </w:p>
@@ -18071,6 +18306,7 @@
                 <w:p>
                   <w:proofErr w:type="spellStart"/>
                   <w:r>
+                    <w:lastRenderedPageBreak/>
                     <w:t>is_auto_create</w:t>
                   </w:r>
                   <w:proofErr w:type="spellEnd"/>
@@ -19980,8 +20216,8 @@
               </w:rPr>
               <w:t>通过路线ID</w:t>
             </w:r>
-            <w:bookmarkStart w:id="12" w:name="v2通过路线ID获取指定路线"/>
-            <w:bookmarkEnd w:id="12"/>
+            <w:bookmarkStart w:id="13" w:name="v2通过路线ID获取指定路线"/>
+            <w:bookmarkEnd w:id="13"/>
             <w:r>
               <w:rPr>
                 <w:rFonts w:ascii="宋体" w:hAnsi="宋体" w:hint="eastAsia"/>
@@ -20023,7 +20259,6 @@
                 <w:sz w:val="18"/>
                 <w:szCs w:val="18"/>
               </w:rPr>
-              <w:lastRenderedPageBreak/>
               <w:t>路径</w:t>
             </w:r>
           </w:p>
@@ -20104,6 +20339,7 @@
                 <w:sz w:val="18"/>
                 <w:szCs w:val="18"/>
               </w:rPr>
+              <w:lastRenderedPageBreak/>
               <w:t>方法</w:t>
             </w:r>
           </w:p>
@@ -21550,6 +21786,7 @@
                 <w:sz w:val="18"/>
                 <w:szCs w:val="18"/>
               </w:rPr>
+              <w:lastRenderedPageBreak/>
               <w:t>描述</w:t>
             </w:r>
           </w:p>
@@ -21569,7 +21806,7 @@
                 <w:szCs w:val="18"/>
               </w:rPr>
             </w:pPr>
-            <w:bookmarkStart w:id="13" w:name="v2通过类型获取指定路线"/>
+            <w:bookmarkStart w:id="14" w:name="v2通过类型获取指定路线"/>
             <w:r>
               <w:rPr>
                 <w:rFonts w:ascii="宋体" w:hAnsi="宋体" w:hint="eastAsia"/>
@@ -21586,7 +21823,7 @@
               </w:rPr>
               <w:t>类型获取指定路线</w:t>
             </w:r>
-            <w:bookmarkEnd w:id="13"/>
+            <w:bookmarkEnd w:id="14"/>
           </w:p>
         </w:tc>
       </w:tr>
@@ -22376,7 +22613,7 @@
                 <w:szCs w:val="18"/>
               </w:rPr>
             </w:pPr>
-            <w:bookmarkStart w:id="14" w:name="v2获取用户收藏的所有路线信息"/>
+            <w:bookmarkStart w:id="15" w:name="v2获取用户收藏的所有路线信息"/>
             <w:r>
               <w:rPr>
                 <w:rFonts w:ascii="宋体" w:hAnsi="宋体" w:hint="eastAsia"/>
@@ -22401,7 +22638,7 @@
               </w:rPr>
               <w:t>用户收藏的所有路线信息</w:t>
             </w:r>
-            <w:bookmarkEnd w:id="14"/>
+            <w:bookmarkEnd w:id="15"/>
           </w:p>
         </w:tc>
       </w:tr>
@@ -22751,20 +22988,20 @@
           </w:p>
           <w:p>
             <w:r>
+              <w:t xml:space="preserve">"characteristic":" </w:t>
+            </w:r>
+            <w:proofErr w:type="gramStart"/>
+            <w:r>
+              <w:t>呜呜呜呜</w:t>
+            </w:r>
+            <w:proofErr w:type="gramEnd"/>
+            <w:r>
+              <w:t>145613",</w:t>
+            </w:r>
+          </w:p>
+          <w:p>
+            <w:r>
               <w:lastRenderedPageBreak/>
-              <w:t xml:space="preserve">"characteristic":" </w:t>
-            </w:r>
-            <w:proofErr w:type="gramStart"/>
-            <w:r>
-              <w:t>呜呜呜呜</w:t>
-            </w:r>
-            <w:proofErr w:type="gramEnd"/>
-            <w:r>
-              <w:t>145613",</w:t>
-            </w:r>
-          </w:p>
-          <w:p>
-            <w:r>
               <w:t>"is_auto_create":"1",</w:t>
             </w:r>
           </w:p>
@@ -23817,7 +24054,6 @@
                       <w:rFonts w:hint="eastAsia"/>
                       <w:szCs w:val="21"/>
                     </w:rPr>
-                    <w:lastRenderedPageBreak/>
                     <w:t>(</w:t>
                   </w:r>
                   <w:r>
@@ -23872,7 +24108,17 @@
                       <w:kern w:val="0"/>
                       <w:szCs w:val="21"/>
                     </w:rPr>
-                    <w:t>的id无关</w:t>
+                    <w:t>的id无</w:t>
+                  </w:r>
+                  <w:r>
+                    <w:rPr>
+                      <w:rFonts w:ascii="宋体" w:hAnsi="宋体" w:cstheme="minorBidi" w:hint="eastAsia"/>
+                      <w:bCs/>
+                      <w:kern w:val="0"/>
+                      <w:szCs w:val="21"/>
+                    </w:rPr>
+                    <w:lastRenderedPageBreak/>
+                    <w:t>关</w:t>
                   </w:r>
                   <w:r>
                     <w:rPr>
@@ -25328,7 +25574,6 @@
       <w:pPr>
         <w:rPr>
           <w:rStyle w:val="a6"/>
-          <w:rFonts w:hint="eastAsia"/>
           <w:sz w:val="15"/>
           <w:szCs w:val="15"/>
         </w:rPr>
@@ -25729,7 +25974,7 @@
               <w:pStyle w:val="a5"/>
               <w:jc w:val="left"/>
               <w:rPr>
-                <w:rFonts w:ascii="宋体" w:hAnsi="宋体" w:hint="eastAsia"/>
+                <w:rFonts w:ascii="宋体" w:hAnsi="宋体"/>
                 <w:sz w:val="18"/>
                 <w:szCs w:val="18"/>
               </w:rPr>
@@ -25807,7 +26052,7 @@
               <w:pStyle w:val="a5"/>
               <w:jc w:val="left"/>
               <w:rPr>
-                <w:rFonts w:ascii="宋体" w:hAnsi="宋体" w:hint="eastAsia"/>
+                <w:rFonts w:ascii="宋体" w:hAnsi="宋体"/>
                 <w:sz w:val="18"/>
                 <w:szCs w:val="18"/>
               </w:rPr>
@@ -25915,7 +26160,6 @@
                       <w:sz w:val="18"/>
                       <w:szCs w:val="18"/>
                     </w:rPr>
-                    <w:lastRenderedPageBreak/>
                     <w:t>返回值字段：</w:t>
                   </w:r>
                 </w:p>
@@ -25932,6 +26176,7 @@
                 </w:tcPr>
                 <w:p>
                   <w:r>
+                    <w:lastRenderedPageBreak/>
                     <w:t>state</w:t>
                   </w:r>
                 </w:p>
@@ -25981,7 +26226,6 @@
       <w:pPr>
         <w:rPr>
           <w:rStyle w:val="a6"/>
-          <w:rFonts w:hint="eastAsia"/>
           <w:sz w:val="15"/>
           <w:szCs w:val="15"/>
         </w:rPr>
@@ -26001,13 +26245,7 @@
         <w:rPr>
           <w:rFonts w:hint="eastAsia"/>
         </w:rPr>
-        <w:t>添加</w:t>
-      </w:r>
-      <w:r>
-        <w:rPr>
-          <w:rFonts w:hint="eastAsia"/>
-        </w:rPr>
-        <w:t>用户单个收藏路线</w:t>
+        <w:t>添加用户单个收藏路线</w:t>
       </w:r>
     </w:p>
     <w:tbl>
@@ -26184,8 +26422,6 @@
               </w:rPr>
               <w:t>add</w:t>
             </w:r>
-            <w:bookmarkStart w:id="15" w:name="_GoBack"/>
-            <w:bookmarkEnd w:id="15"/>
             <w:r>
               <w:rPr>
                 <w:rFonts w:ascii="宋体" w:hAnsi="宋体"/>
@@ -26377,7 +26613,7 @@
               <w:pStyle w:val="a5"/>
               <w:jc w:val="left"/>
               <w:rPr>
-                <w:rFonts w:ascii="宋体" w:hAnsi="宋体" w:hint="eastAsia"/>
+                <w:rFonts w:ascii="宋体" w:hAnsi="宋体"/>
                 <w:sz w:val="18"/>
                 <w:szCs w:val="18"/>
               </w:rPr>
@@ -26455,7 +26691,7 @@
               <w:pStyle w:val="a5"/>
               <w:jc w:val="left"/>
               <w:rPr>
-                <w:rFonts w:ascii="宋体" w:hAnsi="宋体" w:hint="eastAsia"/>
+                <w:rFonts w:ascii="宋体" w:hAnsi="宋体"/>
                 <w:sz w:val="18"/>
                 <w:szCs w:val="18"/>
               </w:rPr>
@@ -26628,7 +26864,6 @@
       <w:pPr>
         <w:rPr>
           <w:rStyle w:val="a6"/>
-          <w:rFonts w:hint="eastAsia"/>
           <w:sz w:val="15"/>
           <w:szCs w:val="15"/>
         </w:rPr>
@@ -26638,7 +26873,6 @@
       <w:pPr>
         <w:rPr>
           <w:rStyle w:val="a6"/>
-          <w:rFonts w:hint="eastAsia"/>
           <w:sz w:val="15"/>
           <w:szCs w:val="15"/>
         </w:rPr>
@@ -27356,7 +27590,6 @@
                     <w:rPr>
                       <w:rFonts w:hint="eastAsia"/>
                     </w:rPr>
-                    <w:lastRenderedPageBreak/>
                     <w:t>title</w:t>
                   </w:r>
                 </w:p>
@@ -27471,6 +27704,7 @@
                 <w:p>
                   <w:proofErr w:type="spellStart"/>
                   <w:r>
+                    <w:lastRenderedPageBreak/>
                     <w:t>created_at</w:t>
                   </w:r>
                   <w:proofErr w:type="spellEnd"/>
@@ -29338,7 +29572,6 @@
               <w:rPr>
                 <w:rFonts w:hint="eastAsia"/>
               </w:rPr>
-              <w:lastRenderedPageBreak/>
               <w:t>',</w:t>
             </w:r>
           </w:p>
@@ -29362,7 +29595,6 @@
               <w:rPr>
                 <w:rFonts w:hint="eastAsia"/>
               </w:rPr>
-              <w:lastRenderedPageBreak/>
               <w:t xml:space="preserve">    '2016'</w:t>
             </w:r>
           </w:p>
@@ -29414,6 +29646,7 @@
               <w:rPr>
                 <w:rFonts w:hint="eastAsia"/>
               </w:rPr>
+              <w:lastRenderedPageBreak/>
               <w:t xml:space="preserve">    </w:t>
             </w:r>
             <w:r>
@@ -29703,9 +29936,6 @@
             <w:pPr>
               <w:pStyle w:val="a7"/>
               <w:ind w:firstLineChars="245" w:firstLine="517"/>
-              <w:rPr>
-                <w:rFonts w:hint="eastAsia"/>
-              </w:rPr>
             </w:pPr>
             <w:r>
               <w:t>3004</w:t>
@@ -29722,9 +29952,6 @@
               <w:pStyle w:val="a7"/>
               <w:ind w:firstLineChars="0" w:firstLine="0"/>
               <w:cnfStyle w:val="000000100000" w:firstRow="0" w:lastRow="0" w:firstColumn="0" w:lastColumn="0" w:oddVBand="0" w:evenVBand="0" w:oddHBand="1" w:evenHBand="0" w:firstRowFirstColumn="0" w:firstRowLastColumn="0" w:lastRowFirstColumn="0" w:lastRowLastColumn="0"/>
-              <w:rPr>
-                <w:rFonts w:hint="eastAsia"/>
-              </w:rPr>
             </w:pPr>
             <w:r>
               <w:rPr>
@@ -29745,9 +29972,6 @@
             <w:pPr>
               <w:pStyle w:val="a7"/>
               <w:ind w:firstLineChars="196" w:firstLine="413"/>
-              <w:rPr>
-                <w:rFonts w:hint="eastAsia"/>
-              </w:rPr>
             </w:pPr>
             <w:r>
               <w:t>3005</w:t>
@@ -29764,9 +29988,6 @@
               <w:pStyle w:val="a7"/>
               <w:ind w:firstLineChars="0" w:firstLine="0"/>
               <w:cnfStyle w:val="000000000000" w:firstRow="0" w:lastRow="0" w:firstColumn="0" w:lastColumn="0" w:oddVBand="0" w:evenVBand="0" w:oddHBand="0" w:evenHBand="0" w:firstRowFirstColumn="0" w:firstRowLastColumn="0" w:lastRowFirstColumn="0" w:lastRowLastColumn="0"/>
-              <w:rPr>
-                <w:rFonts w:hint="eastAsia"/>
-              </w:rPr>
             </w:pPr>
             <w:r>
               <w:rPr>
@@ -29790,9 +30011,6 @@
             <w:pPr>
               <w:pStyle w:val="a7"/>
               <w:ind w:firstLineChars="196" w:firstLine="413"/>
-              <w:rPr>
-                <w:rFonts w:hint="eastAsia"/>
-              </w:rPr>
             </w:pPr>
             <w:r>
               <w:t>3006</w:t>
@@ -29809,9 +30027,6 @@
               <w:pStyle w:val="a7"/>
               <w:ind w:firstLineChars="0" w:firstLine="0"/>
               <w:cnfStyle w:val="000000100000" w:firstRow="0" w:lastRow="0" w:firstColumn="0" w:lastColumn="0" w:oddVBand="0" w:evenVBand="0" w:oddHBand="1" w:evenHBand="0" w:firstRowFirstColumn="0" w:firstRowLastColumn="0" w:lastRowFirstColumn="0" w:lastRowLastColumn="0"/>
-              <w:rPr>
-                <w:rFonts w:hint="eastAsia"/>
-              </w:rPr>
             </w:pPr>
             <w:r>
               <w:rPr>
@@ -29832,9 +30047,6 @@
             <w:pPr>
               <w:pStyle w:val="a7"/>
               <w:ind w:firstLineChars="195" w:firstLine="411"/>
-              <w:rPr>
-                <w:rFonts w:hint="eastAsia"/>
-              </w:rPr>
             </w:pPr>
             <w:r>
               <w:t>3007</w:t>
@@ -29851,9 +30063,6 @@
               <w:pStyle w:val="a7"/>
               <w:ind w:firstLineChars="0" w:firstLine="0"/>
               <w:cnfStyle w:val="000000000000" w:firstRow="0" w:lastRow="0" w:firstColumn="0" w:lastColumn="0" w:oddVBand="0" w:evenVBand="0" w:oddHBand="0" w:evenHBand="0" w:firstRowFirstColumn="0" w:firstRowLastColumn="0" w:lastRowFirstColumn="0" w:lastRowLastColumn="0"/>
-              <w:rPr>
-                <w:rFonts w:hint="eastAsia"/>
-              </w:rPr>
             </w:pPr>
             <w:r>
               <w:rPr>
@@ -29989,9 +30198,6 @@
               <w:pStyle w:val="a7"/>
               <w:ind w:firstLineChars="196" w:firstLine="413"/>
               <w:jc w:val="left"/>
-              <w:rPr>
-                <w:rFonts w:hint="eastAsia"/>
-              </w:rPr>
             </w:pPr>
             <w:r>
               <w:rPr>
@@ -30011,9 +30217,6 @@
               <w:pStyle w:val="a7"/>
               <w:ind w:firstLineChars="0" w:firstLine="0"/>
               <w:cnfStyle w:val="000000100000" w:firstRow="0" w:lastRow="0" w:firstColumn="0" w:lastColumn="0" w:oddVBand="0" w:evenVBand="0" w:oddHBand="1" w:evenHBand="0" w:firstRowFirstColumn="0" w:firstRowLastColumn="0" w:lastRowFirstColumn="0" w:lastRowLastColumn="0"/>
-              <w:rPr>
-                <w:rFonts w:hint="eastAsia"/>
-              </w:rPr>
             </w:pPr>
             <w:r>
               <w:rPr>
@@ -30066,25 +30269,7 @@
             <w:sz w:val="15"/>
             <w:szCs w:val="15"/>
           </w:rPr>
-          <w:t>返回</w:t>
-        </w:r>
-        <w:r>
-          <w:rPr>
-            <w:rStyle w:val="a6"/>
-            <w:rFonts w:hint="eastAsia"/>
-            <w:sz w:val="15"/>
-            <w:szCs w:val="15"/>
-          </w:rPr>
-          <w:t>目</w:t>
-        </w:r>
-        <w:r>
-          <w:rPr>
-            <w:rStyle w:val="a6"/>
-            <w:rFonts w:hint="eastAsia"/>
-            <w:sz w:val="15"/>
-            <w:szCs w:val="15"/>
-          </w:rPr>
-          <w:t>录</w:t>
+          <w:t>返回目录</w:t>
         </w:r>
       </w:hyperlink>
     </w:p>

</xml_diff>